<commit_message>
Added new vowel diacritics chart doc and poster
</commit_message>
<xml_diff>
--- a/English/NewEng alphabet (Farran's)/Source docs/NewEng Alphabet Chart (Names, Uppercase and Lowercase).docx
+++ b/English/NewEng alphabet (Farran's)/Source docs/NewEng Alphabet Chart (Names, Uppercase and Lowercase).docx
@@ -490,16 +490,6 @@
               </w:rPr>
               <w:t>æʃ</w:t>
             </w:r>
-            <w:r>
-              <w:rPr>
-                <w:b/>
-                <w:bCs/>
-                <w:noProof/>
-                <w:sz w:val="36"/>
-                <w:szCs w:val="36"/>
-              </w:rPr>
-              <w:t>   </w:t>
-            </w:r>
           </w:p>
           <w:p>
             <w:pPr>
@@ -704,15 +694,7 @@
                 <w:sz w:val="36"/>
                 <w:szCs w:val="36"/>
               </w:rPr>
-              <w:t>s</w:t>
-            </w:r>
-            <w:r>
-              <w:rPr>
-                <w:noProof/>
-                <w:sz w:val="36"/>
-                <w:szCs w:val="36"/>
-              </w:rPr>
-              <w:t>ɪj</w:t>
+              <w:t>sɪj</w:t>
             </w:r>
             <w:r>
               <w:rPr>
@@ -2116,14 +2098,6 @@
               </w:rPr>
               <w:t>/</w:t>
             </w:r>
-            <w:r>
-              <w:rPr>
-                <w:noProof/>
-                <w:sz w:val="36"/>
-                <w:szCs w:val="36"/>
-              </w:rPr>
-              <w:t>  </w:t>
-            </w:r>
           </w:p>
         </w:tc>
         <w:tc>
@@ -2316,6 +2290,16 @@
                 <w:szCs w:val="36"/>
               </w:rPr>
             </w:pPr>
+            <w:r>
+              <w:rPr>
+                <w:b/>
+                <w:bCs/>
+                <w:noProof/>
+                <w:sz w:val="36"/>
+                <w:szCs w:val="36"/>
+              </w:rPr>
+              <w:t xml:space="preserve">ī, </w:t>
+            </w:r>
             <w:r>
               <w:rPr>
                 <w:b/>
@@ -3309,7 +3293,37 @@
                 <w:sz w:val="36"/>
                 <w:szCs w:val="36"/>
               </w:rPr>
-              <w:t>eŋ</w:t>
+              <w:t>e</w:t>
+            </w:r>
+            <w:r>
+              <w:rPr>
+                <w:b/>
+                <w:bCs/>
+                <w:noProof/>
+                <w:sz w:val="36"/>
+                <w:szCs w:val="36"/>
+              </w:rPr>
+              <w:t>́</w:t>
+            </w:r>
+            <w:r>
+              <w:rPr>
+                <w:b/>
+                <w:bCs/>
+                <w:noProof/>
+                <w:sz w:val="36"/>
+                <w:szCs w:val="36"/>
+              </w:rPr>
+              <w:t>ŋ</w:t>
+            </w:r>
+            <w:r>
+              <w:rPr>
+                <w:b/>
+                <w:bCs/>
+                <w:noProof/>
+                <w:sz w:val="36"/>
+                <w:szCs w:val="36"/>
+              </w:rPr>
+              <w:t>a</w:t>
             </w:r>
           </w:p>
           <w:p>
@@ -3337,7 +3351,23 @@
                 <w:sz w:val="36"/>
                 <w:szCs w:val="36"/>
               </w:rPr>
-              <w:t>ɛŋ</w:t>
+              <w:t>ˈɛ</w:t>
+            </w:r>
+            <w:r>
+              <w:rPr>
+                <w:noProof/>
+                <w:sz w:val="36"/>
+                <w:szCs w:val="36"/>
+              </w:rPr>
+              <w:t>ŋ</w:t>
+            </w:r>
+            <w:r>
+              <w:rPr>
+                <w:noProof/>
+                <w:sz w:val="36"/>
+                <w:szCs w:val="36"/>
+              </w:rPr>
+              <w:t>ə</w:t>
             </w:r>
             <w:r>
               <w:rPr>
@@ -3726,7 +3756,7 @@
                 <w:sz w:val="30"/>
                 <w:szCs w:val="30"/>
               </w:rPr>
-              <w:t>əw</w:t>
+              <w:t>ɜʉ</w:t>
             </w:r>
             <w:r>
               <w:rPr>
@@ -4809,17 +4839,6 @@
                 <w:szCs w:val="36"/>
               </w:rPr>
             </w:pPr>
-            <w:r>
-              <w:rPr>
-                <w:rFonts w:ascii="Colobro" w:hAnsi="Colobro" w:cs="Colobro"/>
-                <w:b/>
-                <w:bCs/>
-                <w:noProof/>
-                <w:sz w:val="36"/>
-                <w:szCs w:val="36"/>
-              </w:rPr>
-              <w:t>?</w:t>
-            </w:r>
           </w:p>
           <w:p>
             <w:pPr>
@@ -5676,15 +5695,7 @@
                 <w:sz w:val="36"/>
                 <w:szCs w:val="36"/>
               </w:rPr>
-              <w:t>ə</w:t>
-            </w:r>
-            <w:r>
-              <w:rPr>
-                <w:noProof/>
-                <w:sz w:val="36"/>
-                <w:szCs w:val="36"/>
-              </w:rPr>
-              <w:t>w</w:t>
+              <w:t>ɜʉ</w:t>
             </w:r>
             <w:r>
               <w:rPr>

</xml_diff>